<commit_message>
Uploaded completed pdf report
</commit_message>
<xml_diff>
--- a/DELIVERABLE 1 SUBMISSION GOES HERE/Report.docx
+++ b/DELIVERABLE 1 SUBMISSION GOES HERE/Report.docx
@@ -10,7 +10,6 @@
       </w:pPr>
       <w:r>
         <w:rPr>
-          <w:rFonts w:ascii="Arial" w:hAnsi="Arial" w:cs="Arial"/>
           <w:b/>
           <w:bCs/>
           <w:color w:val="000000"/>
@@ -36,7 +35,7 @@
       </w:pPr>
       <w:r>
         <w:rPr>
-          <w:rFonts w:ascii="Arial" w:eastAsia="Times New Roman" w:hAnsi="Arial" w:cs="Arial"/>
+          <w:rFonts w:ascii="Times New Roman" w:eastAsia="Times New Roman" w:hAnsi="Times New Roman" w:cs="Times New Roman"/>
           <w:color w:val="000000"/>
           <w:sz w:val="36"/>
           <w:szCs w:val="36"/>
@@ -59,7 +58,7 @@
       </w:pPr>
       <w:r>
         <w:rPr>
-          <w:rFonts w:ascii="Arial" w:eastAsia="Times New Roman" w:hAnsi="Arial" w:cs="Arial"/>
+          <w:rFonts w:ascii="Times New Roman" w:eastAsia="Times New Roman" w:hAnsi="Times New Roman" w:cs="Times New Roman"/>
           <w:color w:val="000000"/>
           <w:sz w:val="22"/>
           <w:szCs w:val="22"/>
@@ -68,7 +67,7 @@
       </w:r>
       <w:r>
         <w:rPr>
-          <w:rFonts w:ascii="Arial" w:eastAsia="Times New Roman" w:hAnsi="Arial" w:cs="Arial"/>
+          <w:rFonts w:ascii="Times New Roman" w:eastAsia="Times New Roman" w:hAnsi="Times New Roman" w:cs="Times New Roman"/>
           <w:color w:val="000000"/>
           <w:sz w:val="22"/>
           <w:szCs w:val="22"/>
@@ -77,7 +76,7 @@
       </w:r>
       <w:r>
         <w:rPr>
-          <w:rFonts w:ascii="Arial" w:eastAsia="Times New Roman" w:hAnsi="Arial" w:cs="Arial"/>
+          <w:rFonts w:ascii="Times New Roman" w:eastAsia="Times New Roman" w:hAnsi="Times New Roman" w:cs="Times New Roman"/>
           <w:color w:val="000000"/>
           <w:sz w:val="22"/>
           <w:szCs w:val="22"/>
@@ -95,7 +94,7 @@
       </w:pPr>
       <w:r>
         <w:rPr>
-          <w:rFonts w:ascii="Arial" w:eastAsia="Times New Roman" w:hAnsi="Arial" w:cs="Arial"/>
+          <w:rFonts w:ascii="Times New Roman" w:eastAsia="Times New Roman" w:hAnsi="Times New Roman" w:cs="Times New Roman"/>
           <w:color w:val="000000"/>
           <w:sz w:val="22"/>
           <w:szCs w:val="22"/>
@@ -104,7 +103,7 @@
       </w:r>
       <w:r>
         <w:rPr>
-          <w:rFonts w:ascii="Arial" w:eastAsia="Times New Roman" w:hAnsi="Arial" w:cs="Arial"/>
+          <w:rFonts w:ascii="Times New Roman" w:eastAsia="Times New Roman" w:hAnsi="Times New Roman" w:cs="Times New Roman"/>
           <w:color w:val="000000"/>
           <w:sz w:val="22"/>
           <w:szCs w:val="22"/>
@@ -113,7 +112,7 @@
       </w:r>
       <w:r>
         <w:rPr>
-          <w:rFonts w:ascii="Arial" w:eastAsia="Times New Roman" w:hAnsi="Arial" w:cs="Arial"/>
+          <w:rFonts w:ascii="Times New Roman" w:eastAsia="Times New Roman" w:hAnsi="Times New Roman" w:cs="Times New Roman"/>
           <w:color w:val="000000"/>
           <w:sz w:val="22"/>
           <w:szCs w:val="22"/>
@@ -131,7 +130,7 @@
       </w:pPr>
       <w:r>
         <w:rPr>
-          <w:rFonts w:ascii="Arial" w:eastAsia="Times New Roman" w:hAnsi="Arial" w:cs="Arial"/>
+          <w:rFonts w:ascii="Times New Roman" w:eastAsia="Times New Roman" w:hAnsi="Times New Roman" w:cs="Times New Roman"/>
           <w:color w:val="000000"/>
           <w:sz w:val="22"/>
           <w:szCs w:val="22"/>
@@ -140,7 +139,7 @@
       </w:r>
       <w:r>
         <w:rPr>
-          <w:rFonts w:ascii="Arial" w:eastAsia="Times New Roman" w:hAnsi="Arial" w:cs="Arial"/>
+          <w:rFonts w:ascii="Times New Roman" w:eastAsia="Times New Roman" w:hAnsi="Times New Roman" w:cs="Times New Roman"/>
           <w:color w:val="000000"/>
           <w:sz w:val="22"/>
           <w:szCs w:val="22"/>
@@ -149,7 +148,7 @@
       </w:r>
       <w:r>
         <w:rPr>
-          <w:rFonts w:ascii="Arial" w:eastAsia="Times New Roman" w:hAnsi="Arial" w:cs="Arial"/>
+          <w:rFonts w:ascii="Times New Roman" w:eastAsia="Times New Roman" w:hAnsi="Times New Roman" w:cs="Times New Roman"/>
           <w:color w:val="000000"/>
           <w:sz w:val="22"/>
           <w:szCs w:val="22"/>
@@ -159,7 +158,7 @@
       </w:r>
       <w:r>
         <w:rPr>
-          <w:rFonts w:ascii="Arial" w:eastAsia="Times New Roman" w:hAnsi="Arial" w:cs="Arial"/>
+          <w:rFonts w:ascii="Times New Roman" w:eastAsia="Times New Roman" w:hAnsi="Times New Roman" w:cs="Times New Roman"/>
           <w:color w:val="000000"/>
           <w:sz w:val="22"/>
           <w:szCs w:val="22"/>
@@ -168,31 +167,49 @@
       </w:r>
       <w:r>
         <w:rPr>
-          <w:rFonts w:ascii="Arial" w:eastAsia="Times New Roman" w:hAnsi="Arial" w:cs="Arial"/>
+          <w:rFonts w:ascii="Times New Roman" w:eastAsia="Times New Roman" w:hAnsi="Times New Roman" w:cs="Times New Roman"/>
           <w:color w:val="000000"/>
           <w:sz w:val="22"/>
           <w:szCs w:val="22"/>
         </w:rPr>
         <w:tab/>
-        <w:t>#8 - High Priority: Handle customer orders if there are enough ingredients for the selected menu items and automatically update remaining ingredients in the case of a successful order and increase the recorded popularity of items ordered.</w:t>
-      </w:r>
-    </w:p>
-    <w:p>
-      <w:pPr>
-        <w:rPr>
-          <w:rFonts w:ascii="Times New Roman" w:eastAsia="Times New Roman" w:hAnsi="Times New Roman" w:cs="Times New Roman"/>
-        </w:rPr>
-      </w:pPr>
-    </w:p>
-    <w:p>
-      <w:pPr>
-        <w:rPr>
-          <w:rFonts w:ascii="Times New Roman" w:eastAsia="Times New Roman" w:hAnsi="Times New Roman" w:cs="Times New Roman"/>
-        </w:rPr>
-      </w:pPr>
-      <w:r>
-        <w:rPr>
-          <w:rFonts w:ascii="Arial" w:eastAsia="Times New Roman" w:hAnsi="Arial" w:cs="Arial"/>
+        <w:t xml:space="preserve">#8 - High Priority: Handle customer orders if there are enough ingredients for the </w:t>
+      </w:r>
+      <w:r>
+        <w:rPr>
+          <w:rFonts w:ascii="Times New Roman" w:eastAsia="Times New Roman" w:hAnsi="Times New Roman" w:cs="Times New Roman"/>
+          <w:color w:val="000000"/>
+          <w:sz w:val="22"/>
+          <w:szCs w:val="22"/>
+        </w:rPr>
+        <w:t>s</w:t>
+      </w:r>
+      <w:r>
+        <w:rPr>
+          <w:rFonts w:ascii="Times New Roman" w:eastAsia="Times New Roman" w:hAnsi="Times New Roman" w:cs="Times New Roman"/>
+          <w:color w:val="000000"/>
+          <w:sz w:val="22"/>
+          <w:szCs w:val="22"/>
+        </w:rPr>
+        <w:t>elected menu items and automatically update remaining ingredients in the case of a successful order and increase the recorded popularity of items ordered.</w:t>
+      </w:r>
+    </w:p>
+    <w:p>
+      <w:pPr>
+        <w:rPr>
+          <w:rFonts w:ascii="Times New Roman" w:eastAsia="Times New Roman" w:hAnsi="Times New Roman" w:cs="Times New Roman"/>
+        </w:rPr>
+      </w:pPr>
+    </w:p>
+    <w:p>
+      <w:pPr>
+        <w:rPr>
+          <w:rFonts w:ascii="Times New Roman" w:eastAsia="Times New Roman" w:hAnsi="Times New Roman" w:cs="Times New Roman"/>
+        </w:rPr>
+      </w:pPr>
+      <w:r>
+        <w:rPr>
+          <w:rFonts w:ascii="Times New Roman" w:eastAsia="Times New Roman" w:hAnsi="Times New Roman" w:cs="Times New Roman"/>
           <w:color w:val="000000"/>
           <w:sz w:val="36"/>
           <w:szCs w:val="36"/>
@@ -215,7 +232,7 @@
       </w:pPr>
       <w:r>
         <w:rPr>
-          <w:rFonts w:ascii="Arial" w:eastAsia="Times New Roman" w:hAnsi="Arial" w:cs="Arial"/>
+          <w:rFonts w:ascii="Times New Roman" w:eastAsia="Times New Roman" w:hAnsi="Times New Roman" w:cs="Times New Roman"/>
           <w:color w:val="000000"/>
           <w:sz w:val="22"/>
           <w:szCs w:val="22"/>
@@ -232,7 +249,7 @@
       </w:pPr>
       <w:r>
         <w:rPr>
-          <w:rFonts w:ascii="Arial" w:eastAsia="Times New Roman" w:hAnsi="Arial" w:cs="Arial"/>
+          <w:rFonts w:ascii="Times New Roman" w:eastAsia="Times New Roman" w:hAnsi="Times New Roman" w:cs="Times New Roman"/>
           <w:color w:val="000000"/>
           <w:sz w:val="22"/>
           <w:szCs w:val="22"/>
@@ -249,7 +266,7 @@
       </w:pPr>
       <w:r>
         <w:rPr>
-          <w:rFonts w:ascii="Arial" w:eastAsia="Times New Roman" w:hAnsi="Arial" w:cs="Arial"/>
+          <w:rFonts w:ascii="Times New Roman" w:eastAsia="Times New Roman" w:hAnsi="Times New Roman" w:cs="Times New Roman"/>
           <w:color w:val="000000"/>
           <w:sz w:val="22"/>
           <w:szCs w:val="22"/>
@@ -266,7 +283,7 @@
       </w:pPr>
       <w:r>
         <w:rPr>
-          <w:rFonts w:ascii="Arial" w:eastAsia="Times New Roman" w:hAnsi="Arial" w:cs="Arial"/>
+          <w:rFonts w:ascii="Times New Roman" w:eastAsia="Times New Roman" w:hAnsi="Times New Roman" w:cs="Times New Roman"/>
           <w:color w:val="000000"/>
           <w:sz w:val="22"/>
           <w:szCs w:val="22"/>
@@ -283,7 +300,7 @@
       </w:pPr>
       <w:r>
         <w:rPr>
-          <w:rFonts w:ascii="Arial" w:eastAsia="Times New Roman" w:hAnsi="Arial" w:cs="Arial"/>
+          <w:rFonts w:ascii="Times New Roman" w:eastAsia="Times New Roman" w:hAnsi="Times New Roman" w:cs="Times New Roman"/>
           <w:color w:val="000000"/>
           <w:sz w:val="22"/>
           <w:szCs w:val="22"/>
@@ -309,7 +326,7 @@
       <w:pPr>
         <w:spacing w:after="160" w:line="259" w:lineRule="auto"/>
         <w:rPr>
-          <w:rFonts w:ascii="Arial" w:eastAsia="Times New Roman" w:hAnsi="Arial" w:cs="Arial"/>
+          <w:rFonts w:ascii="Times New Roman" w:eastAsia="Times New Roman" w:hAnsi="Times New Roman" w:cs="Times New Roman"/>
           <w:color w:val="000000"/>
           <w:sz w:val="36"/>
           <w:szCs w:val="36"/>
@@ -317,7 +334,7 @@
       </w:pPr>
       <w:r>
         <w:rPr>
-          <w:rFonts w:ascii="Arial" w:eastAsia="Times New Roman" w:hAnsi="Arial" w:cs="Arial"/>
+          <w:rFonts w:ascii="Times New Roman" w:eastAsia="Times New Roman" w:hAnsi="Times New Roman" w:cs="Times New Roman"/>
           <w:color w:val="000000"/>
           <w:sz w:val="36"/>
           <w:szCs w:val="36"/>
@@ -333,7 +350,7 @@
       </w:pPr>
       <w:r>
         <w:rPr>
-          <w:rFonts w:ascii="Arial" w:eastAsia="Times New Roman" w:hAnsi="Arial" w:cs="Arial"/>
+          <w:rFonts w:ascii="Times New Roman" w:eastAsia="Times New Roman" w:hAnsi="Times New Roman" w:cs="Times New Roman"/>
           <w:color w:val="000000"/>
           <w:sz w:val="36"/>
           <w:szCs w:val="36"/>
@@ -357,7 +374,7 @@
       </w:pPr>
       <w:r>
         <w:rPr>
-          <w:rFonts w:ascii="Arial" w:eastAsia="Times New Roman" w:hAnsi="Arial" w:cs="Arial"/>
+          <w:rFonts w:ascii="Times New Roman" w:eastAsia="Times New Roman" w:hAnsi="Times New Roman" w:cs="Times New Roman"/>
           <w:color w:val="000000"/>
           <w:sz w:val="22"/>
           <w:szCs w:val="22"/>
@@ -367,7 +384,7 @@
       <w:proofErr w:type="gramStart"/>
       <w:r>
         <w:rPr>
-          <w:rFonts w:ascii="Arial" w:eastAsia="Times New Roman" w:hAnsi="Arial" w:cs="Arial"/>
+          <w:rFonts w:ascii="Times New Roman" w:eastAsia="Times New Roman" w:hAnsi="Times New Roman" w:cs="Times New Roman"/>
           <w:color w:val="000000"/>
           <w:sz w:val="22"/>
           <w:szCs w:val="22"/>
@@ -377,7 +394,7 @@
       <w:proofErr w:type="gramEnd"/>
       <w:r>
         <w:rPr>
-          <w:rFonts w:ascii="Arial" w:eastAsia="Times New Roman" w:hAnsi="Arial" w:cs="Arial"/>
+          <w:rFonts w:ascii="Times New Roman" w:eastAsia="Times New Roman" w:hAnsi="Times New Roman" w:cs="Times New Roman"/>
           <w:color w:val="000000"/>
           <w:sz w:val="22"/>
           <w:szCs w:val="22"/>
@@ -400,7 +417,7 @@
       </w:pPr>
       <w:r>
         <w:rPr>
-          <w:rFonts w:ascii="Arial" w:eastAsia="Times New Roman" w:hAnsi="Arial" w:cs="Arial"/>
+          <w:rFonts w:ascii="Times New Roman" w:eastAsia="Times New Roman" w:hAnsi="Times New Roman" w:cs="Times New Roman"/>
           <w:color w:val="000000"/>
           <w:sz w:val="22"/>
           <w:szCs w:val="22"/>
@@ -410,7 +427,7 @@
       <w:proofErr w:type="spellStart"/>
       <w:r>
         <w:rPr>
-          <w:rFonts w:ascii="Arial" w:eastAsia="Times New Roman" w:hAnsi="Arial" w:cs="Arial"/>
+          <w:rFonts w:ascii="Times New Roman" w:eastAsia="Times New Roman" w:hAnsi="Times New Roman" w:cs="Times New Roman"/>
           <w:color w:val="000000"/>
           <w:sz w:val="22"/>
           <w:szCs w:val="22"/>
@@ -420,7 +437,7 @@
       <w:proofErr w:type="spellEnd"/>
       <w:r>
         <w:rPr>
-          <w:rFonts w:ascii="Arial" w:eastAsia="Times New Roman" w:hAnsi="Arial" w:cs="Arial"/>
+          <w:rFonts w:ascii="Times New Roman" w:eastAsia="Times New Roman" w:hAnsi="Times New Roman" w:cs="Times New Roman"/>
           <w:color w:val="000000"/>
           <w:sz w:val="22"/>
           <w:szCs w:val="22"/>
@@ -436,7 +453,7 @@
       </w:pPr>
       <w:r>
         <w:rPr>
-          <w:rFonts w:ascii="Arial" w:eastAsia="Times New Roman" w:hAnsi="Arial" w:cs="Arial"/>
+          <w:rFonts w:ascii="Times New Roman" w:eastAsia="Times New Roman" w:hAnsi="Times New Roman" w:cs="Times New Roman"/>
           <w:color w:val="000000"/>
           <w:sz w:val="22"/>
           <w:szCs w:val="22"/>
@@ -452,7 +469,7 @@
       </w:pPr>
       <w:r>
         <w:rPr>
-          <w:rFonts w:ascii="Arial" w:eastAsia="Times New Roman" w:hAnsi="Arial" w:cs="Arial"/>
+          <w:rFonts w:ascii="Times New Roman" w:eastAsia="Times New Roman" w:hAnsi="Times New Roman" w:cs="Times New Roman"/>
           <w:color w:val="000000"/>
           <w:sz w:val="22"/>
           <w:szCs w:val="22"/>
@@ -468,7 +485,7 @@
       </w:pPr>
       <w:r>
         <w:rPr>
-          <w:rFonts w:ascii="Arial" w:eastAsia="Times New Roman" w:hAnsi="Arial" w:cs="Arial"/>
+          <w:rFonts w:ascii="Times New Roman" w:eastAsia="Times New Roman" w:hAnsi="Times New Roman" w:cs="Times New Roman"/>
           <w:color w:val="000000"/>
           <w:sz w:val="22"/>
           <w:szCs w:val="22"/>
@@ -478,7 +495,7 @@
       <w:proofErr w:type="spellStart"/>
       <w:r>
         <w:rPr>
-          <w:rFonts w:ascii="Arial" w:eastAsia="Times New Roman" w:hAnsi="Arial" w:cs="Arial"/>
+          <w:rFonts w:ascii="Times New Roman" w:eastAsia="Times New Roman" w:hAnsi="Times New Roman" w:cs="Times New Roman"/>
           <w:color w:val="000000"/>
           <w:sz w:val="22"/>
           <w:szCs w:val="22"/>
@@ -488,7 +505,7 @@
       <w:proofErr w:type="spellEnd"/>
       <w:r>
         <w:rPr>
-          <w:rFonts w:ascii="Arial" w:eastAsia="Times New Roman" w:hAnsi="Arial" w:cs="Arial"/>
+          <w:rFonts w:ascii="Times New Roman" w:eastAsia="Times New Roman" w:hAnsi="Times New Roman" w:cs="Times New Roman"/>
           <w:color w:val="000000"/>
           <w:sz w:val="22"/>
           <w:szCs w:val="22"/>
@@ -497,7 +514,7 @@
       </w:r>
       <w:r>
         <w:rPr>
-          <w:rFonts w:ascii="Arial" w:eastAsia="Times New Roman" w:hAnsi="Arial" w:cs="Arial"/>
+          <w:rFonts w:ascii="Times New Roman" w:eastAsia="Times New Roman" w:hAnsi="Times New Roman" w:cs="Times New Roman"/>
           <w:color w:val="000000"/>
           <w:sz w:val="22"/>
           <w:szCs w:val="22"/>
@@ -513,7 +530,7 @@
       </w:pPr>
       <w:r>
         <w:rPr>
-          <w:rFonts w:ascii="Arial" w:eastAsia="Times New Roman" w:hAnsi="Arial" w:cs="Arial"/>
+          <w:rFonts w:ascii="Times New Roman" w:eastAsia="Times New Roman" w:hAnsi="Times New Roman" w:cs="Times New Roman"/>
           <w:color w:val="000000"/>
           <w:sz w:val="22"/>
           <w:szCs w:val="22"/>
@@ -523,7 +540,7 @@
       <w:proofErr w:type="spellStart"/>
       <w:r>
         <w:rPr>
-          <w:rFonts w:ascii="Arial" w:eastAsia="Times New Roman" w:hAnsi="Arial" w:cs="Arial"/>
+          <w:rFonts w:ascii="Times New Roman" w:eastAsia="Times New Roman" w:hAnsi="Times New Roman" w:cs="Times New Roman"/>
           <w:color w:val="000000"/>
           <w:sz w:val="22"/>
           <w:szCs w:val="22"/>
@@ -533,7 +550,7 @@
       <w:proofErr w:type="spellEnd"/>
       <w:r>
         <w:rPr>
-          <w:rFonts w:ascii="Arial" w:eastAsia="Times New Roman" w:hAnsi="Arial" w:cs="Arial"/>
+          <w:rFonts w:ascii="Times New Roman" w:eastAsia="Times New Roman" w:hAnsi="Times New Roman" w:cs="Times New Roman"/>
           <w:color w:val="000000"/>
           <w:sz w:val="22"/>
           <w:szCs w:val="22"/>
@@ -549,7 +566,7 @@
       </w:pPr>
       <w:r>
         <w:rPr>
-          <w:rFonts w:ascii="Arial" w:eastAsia="Times New Roman" w:hAnsi="Arial" w:cs="Arial"/>
+          <w:rFonts w:ascii="Times New Roman" w:eastAsia="Times New Roman" w:hAnsi="Times New Roman" w:cs="Times New Roman"/>
           <w:color w:val="000000"/>
           <w:sz w:val="22"/>
           <w:szCs w:val="22"/>
@@ -565,7 +582,7 @@
       </w:pPr>
       <w:r>
         <w:rPr>
-          <w:rFonts w:ascii="Arial" w:eastAsia="Times New Roman" w:hAnsi="Arial" w:cs="Arial"/>
+          <w:rFonts w:ascii="Times New Roman" w:eastAsia="Times New Roman" w:hAnsi="Times New Roman" w:cs="Times New Roman"/>
           <w:color w:val="000000"/>
           <w:sz w:val="22"/>
           <w:szCs w:val="22"/>
@@ -581,7 +598,7 @@
       </w:pPr>
       <w:r>
         <w:rPr>
-          <w:rFonts w:ascii="Arial" w:eastAsia="Times New Roman" w:hAnsi="Arial" w:cs="Arial"/>
+          <w:rFonts w:ascii="Times New Roman" w:eastAsia="Times New Roman" w:hAnsi="Times New Roman" w:cs="Times New Roman"/>
           <w:color w:val="000000"/>
           <w:sz w:val="22"/>
           <w:szCs w:val="22"/>
@@ -597,7 +614,7 @@
       </w:pPr>
       <w:r>
         <w:rPr>
-          <w:rFonts w:ascii="Arial" w:eastAsia="Times New Roman" w:hAnsi="Arial" w:cs="Arial"/>
+          <w:rFonts w:ascii="Times New Roman" w:eastAsia="Times New Roman" w:hAnsi="Times New Roman" w:cs="Times New Roman"/>
           <w:color w:val="000000"/>
           <w:sz w:val="22"/>
           <w:szCs w:val="22"/>
@@ -613,7 +630,7 @@
       </w:pPr>
       <w:r>
         <w:rPr>
-          <w:rFonts w:ascii="Arial" w:eastAsia="Times New Roman" w:hAnsi="Arial" w:cs="Arial"/>
+          <w:rFonts w:ascii="Times New Roman" w:eastAsia="Times New Roman" w:hAnsi="Times New Roman" w:cs="Times New Roman"/>
           <w:color w:val="000000"/>
           <w:sz w:val="22"/>
           <w:szCs w:val="22"/>
@@ -629,7 +646,7 @@
       </w:pPr>
       <w:r>
         <w:rPr>
-          <w:rFonts w:ascii="Arial" w:eastAsia="Times New Roman" w:hAnsi="Arial" w:cs="Arial"/>
+          <w:rFonts w:ascii="Times New Roman" w:eastAsia="Times New Roman" w:hAnsi="Times New Roman" w:cs="Times New Roman"/>
           <w:color w:val="000000"/>
           <w:sz w:val="22"/>
           <w:szCs w:val="22"/>
@@ -645,7 +662,7 @@
       </w:pPr>
       <w:r>
         <w:rPr>
-          <w:rFonts w:ascii="Arial" w:eastAsia="Times New Roman" w:hAnsi="Arial" w:cs="Arial"/>
+          <w:rFonts w:ascii="Times New Roman" w:eastAsia="Times New Roman" w:hAnsi="Times New Roman" w:cs="Times New Roman"/>
           <w:color w:val="000000"/>
           <w:sz w:val="22"/>
           <w:szCs w:val="22"/>
@@ -655,7 +672,7 @@
       <w:proofErr w:type="gramStart"/>
       <w:r>
         <w:rPr>
-          <w:rFonts w:ascii="Arial" w:eastAsia="Times New Roman" w:hAnsi="Arial" w:cs="Arial"/>
+          <w:rFonts w:ascii="Times New Roman" w:eastAsia="Times New Roman" w:hAnsi="Times New Roman" w:cs="Times New Roman"/>
           <w:color w:val="000000"/>
           <w:sz w:val="22"/>
           <w:szCs w:val="22"/>
@@ -672,7 +689,7 @@
       </w:pPr>
       <w:r>
         <w:rPr>
-          <w:rFonts w:ascii="Arial" w:eastAsia="Times New Roman" w:hAnsi="Arial" w:cs="Arial"/>
+          <w:rFonts w:ascii="Times New Roman" w:eastAsia="Times New Roman" w:hAnsi="Times New Roman" w:cs="Times New Roman"/>
           <w:color w:val="000000"/>
           <w:sz w:val="22"/>
           <w:szCs w:val="22"/>
@@ -682,7 +699,7 @@
       <w:proofErr w:type="spellStart"/>
       <w:r>
         <w:rPr>
-          <w:rFonts w:ascii="Arial" w:eastAsia="Times New Roman" w:hAnsi="Arial" w:cs="Arial"/>
+          <w:rFonts w:ascii="Times New Roman" w:eastAsia="Times New Roman" w:hAnsi="Times New Roman" w:cs="Times New Roman"/>
           <w:color w:val="000000"/>
           <w:sz w:val="22"/>
           <w:szCs w:val="22"/>
@@ -692,7 +709,7 @@
       <w:proofErr w:type="spellEnd"/>
       <w:r>
         <w:rPr>
-          <w:rFonts w:ascii="Arial" w:eastAsia="Times New Roman" w:hAnsi="Arial" w:cs="Arial"/>
+          <w:rFonts w:ascii="Times New Roman" w:eastAsia="Times New Roman" w:hAnsi="Times New Roman" w:cs="Times New Roman"/>
           <w:color w:val="000000"/>
           <w:sz w:val="22"/>
           <w:szCs w:val="22"/>
@@ -708,7 +725,7 @@
       </w:pPr>
       <w:r>
         <w:rPr>
-          <w:rFonts w:ascii="Arial" w:eastAsia="Times New Roman" w:hAnsi="Arial" w:cs="Arial"/>
+          <w:rFonts w:ascii="Times New Roman" w:eastAsia="Times New Roman" w:hAnsi="Times New Roman" w:cs="Times New Roman"/>
           <w:color w:val="000000"/>
           <w:sz w:val="22"/>
           <w:szCs w:val="22"/>
@@ -724,7 +741,7 @@
       </w:pPr>
       <w:r>
         <w:rPr>
-          <w:rFonts w:ascii="Arial" w:eastAsia="Times New Roman" w:hAnsi="Arial" w:cs="Arial"/>
+          <w:rFonts w:ascii="Times New Roman" w:eastAsia="Times New Roman" w:hAnsi="Times New Roman" w:cs="Times New Roman"/>
           <w:color w:val="000000"/>
           <w:sz w:val="22"/>
           <w:szCs w:val="22"/>
@@ -740,7 +757,7 @@
       </w:pPr>
       <w:r>
         <w:rPr>
-          <w:rFonts w:ascii="Arial" w:eastAsia="Times New Roman" w:hAnsi="Arial" w:cs="Arial"/>
+          <w:rFonts w:ascii="Times New Roman" w:eastAsia="Times New Roman" w:hAnsi="Times New Roman" w:cs="Times New Roman"/>
           <w:color w:val="000000"/>
           <w:sz w:val="22"/>
           <w:szCs w:val="22"/>
@@ -756,7 +773,7 @@
       </w:pPr>
       <w:r>
         <w:rPr>
-          <w:rFonts w:ascii="Arial" w:eastAsia="Times New Roman" w:hAnsi="Arial" w:cs="Arial"/>
+          <w:rFonts w:ascii="Times New Roman" w:eastAsia="Times New Roman" w:hAnsi="Times New Roman" w:cs="Times New Roman"/>
           <w:color w:val="000000"/>
           <w:sz w:val="22"/>
           <w:szCs w:val="22"/>
@@ -772,7 +789,7 @@
       </w:pPr>
       <w:r>
         <w:rPr>
-          <w:rFonts w:ascii="Arial" w:eastAsia="Times New Roman" w:hAnsi="Arial" w:cs="Arial"/>
+          <w:rFonts w:ascii="Times New Roman" w:eastAsia="Times New Roman" w:hAnsi="Times New Roman" w:cs="Times New Roman"/>
           <w:color w:val="000000"/>
           <w:sz w:val="22"/>
           <w:szCs w:val="22"/>
@@ -795,7 +812,7 @@
       </w:pPr>
       <w:r>
         <w:rPr>
-          <w:rFonts w:ascii="Arial" w:eastAsia="Times New Roman" w:hAnsi="Arial" w:cs="Arial"/>
+          <w:rFonts w:ascii="Times New Roman" w:eastAsia="Times New Roman" w:hAnsi="Times New Roman" w:cs="Times New Roman"/>
           <w:color w:val="000000"/>
           <w:sz w:val="22"/>
           <w:szCs w:val="22"/>
@@ -811,7 +828,7 @@
       </w:pPr>
       <w:r>
         <w:rPr>
-          <w:rFonts w:ascii="Arial" w:eastAsia="Times New Roman" w:hAnsi="Arial" w:cs="Arial"/>
+          <w:rFonts w:ascii="Times New Roman" w:eastAsia="Times New Roman" w:hAnsi="Times New Roman" w:cs="Times New Roman"/>
           <w:color w:val="000000"/>
           <w:sz w:val="22"/>
           <w:szCs w:val="22"/>
@@ -821,7 +838,7 @@
       <w:proofErr w:type="spellStart"/>
       <w:r>
         <w:rPr>
-          <w:rFonts w:ascii="Arial" w:eastAsia="Times New Roman" w:hAnsi="Arial" w:cs="Arial"/>
+          <w:rFonts w:ascii="Times New Roman" w:eastAsia="Times New Roman" w:hAnsi="Times New Roman" w:cs="Times New Roman"/>
           <w:color w:val="000000"/>
           <w:sz w:val="22"/>
           <w:szCs w:val="22"/>
@@ -831,7 +848,7 @@
       <w:proofErr w:type="spellEnd"/>
       <w:r>
         <w:rPr>
-          <w:rFonts w:ascii="Arial" w:eastAsia="Times New Roman" w:hAnsi="Arial" w:cs="Arial"/>
+          <w:rFonts w:ascii="Times New Roman" w:eastAsia="Times New Roman" w:hAnsi="Times New Roman" w:cs="Times New Roman"/>
           <w:color w:val="000000"/>
           <w:sz w:val="22"/>
           <w:szCs w:val="22"/>
@@ -847,7 +864,7 @@
       </w:pPr>
       <w:r>
         <w:rPr>
-          <w:rFonts w:ascii="Arial" w:eastAsia="Times New Roman" w:hAnsi="Arial" w:cs="Arial"/>
+          <w:rFonts w:ascii="Times New Roman" w:eastAsia="Times New Roman" w:hAnsi="Times New Roman" w:cs="Times New Roman"/>
           <w:color w:val="000000"/>
           <w:sz w:val="22"/>
           <w:szCs w:val="22"/>
@@ -863,7 +880,7 @@
       </w:pPr>
       <w:r>
         <w:rPr>
-          <w:rFonts w:ascii="Arial" w:eastAsia="Times New Roman" w:hAnsi="Arial" w:cs="Arial"/>
+          <w:rFonts w:ascii="Times New Roman" w:eastAsia="Times New Roman" w:hAnsi="Times New Roman" w:cs="Times New Roman"/>
           <w:color w:val="000000"/>
           <w:sz w:val="22"/>
           <w:szCs w:val="22"/>
@@ -873,7 +890,7 @@
       <w:proofErr w:type="spellStart"/>
       <w:r>
         <w:rPr>
-          <w:rFonts w:ascii="Arial" w:eastAsia="Times New Roman" w:hAnsi="Arial" w:cs="Arial"/>
+          <w:rFonts w:ascii="Times New Roman" w:eastAsia="Times New Roman" w:hAnsi="Times New Roman" w:cs="Times New Roman"/>
           <w:color w:val="000000"/>
           <w:sz w:val="22"/>
           <w:szCs w:val="22"/>
@@ -883,7 +900,7 @@
       <w:proofErr w:type="spellEnd"/>
       <w:r>
         <w:rPr>
-          <w:rFonts w:ascii="Arial" w:eastAsia="Times New Roman" w:hAnsi="Arial" w:cs="Arial"/>
+          <w:rFonts w:ascii="Times New Roman" w:eastAsia="Times New Roman" w:hAnsi="Times New Roman" w:cs="Times New Roman"/>
           <w:color w:val="000000"/>
           <w:sz w:val="22"/>
           <w:szCs w:val="22"/>
@@ -899,7 +916,7 @@
       </w:pPr>
       <w:r>
         <w:rPr>
-          <w:rFonts w:ascii="Arial" w:eastAsia="Times New Roman" w:hAnsi="Arial" w:cs="Arial"/>
+          <w:rFonts w:ascii="Times New Roman" w:eastAsia="Times New Roman" w:hAnsi="Times New Roman" w:cs="Times New Roman"/>
           <w:color w:val="000000"/>
           <w:sz w:val="22"/>
           <w:szCs w:val="22"/>
@@ -915,7 +932,7 @@
       </w:pPr>
       <w:r>
         <w:rPr>
-          <w:rFonts w:ascii="Arial" w:eastAsia="Times New Roman" w:hAnsi="Arial" w:cs="Arial"/>
+          <w:rFonts w:ascii="Times New Roman" w:eastAsia="Times New Roman" w:hAnsi="Times New Roman" w:cs="Times New Roman"/>
           <w:color w:val="000000"/>
           <w:sz w:val="22"/>
           <w:szCs w:val="22"/>
@@ -931,7 +948,7 @@
       </w:pPr>
       <w:r>
         <w:rPr>
-          <w:rFonts w:ascii="Arial" w:eastAsia="Times New Roman" w:hAnsi="Arial" w:cs="Arial"/>
+          <w:rFonts w:ascii="Times New Roman" w:eastAsia="Times New Roman" w:hAnsi="Times New Roman" w:cs="Times New Roman"/>
           <w:color w:val="000000"/>
           <w:sz w:val="22"/>
           <w:szCs w:val="22"/>
@@ -947,7 +964,7 @@
       </w:pPr>
       <w:r>
         <w:rPr>
-          <w:rFonts w:ascii="Arial" w:eastAsia="Times New Roman" w:hAnsi="Arial" w:cs="Arial"/>
+          <w:rFonts w:ascii="Times New Roman" w:eastAsia="Times New Roman" w:hAnsi="Times New Roman" w:cs="Times New Roman"/>
           <w:color w:val="000000"/>
           <w:sz w:val="22"/>
           <w:szCs w:val="22"/>
@@ -963,7 +980,7 @@
       </w:pPr>
       <w:r>
         <w:rPr>
-          <w:rFonts w:ascii="Arial" w:eastAsia="Times New Roman" w:hAnsi="Arial" w:cs="Arial"/>
+          <w:rFonts w:ascii="Times New Roman" w:eastAsia="Times New Roman" w:hAnsi="Times New Roman" w:cs="Times New Roman"/>
           <w:color w:val="000000"/>
           <w:sz w:val="22"/>
           <w:szCs w:val="22"/>
@@ -979,7 +996,7 @@
       </w:pPr>
       <w:r>
         <w:rPr>
-          <w:rFonts w:ascii="Arial" w:eastAsia="Times New Roman" w:hAnsi="Arial" w:cs="Arial"/>
+          <w:rFonts w:ascii="Times New Roman" w:eastAsia="Times New Roman" w:hAnsi="Times New Roman" w:cs="Times New Roman"/>
           <w:color w:val="000000"/>
           <w:sz w:val="22"/>
           <w:szCs w:val="22"/>
@@ -995,7 +1012,7 @@
       </w:pPr>
       <w:r>
         <w:rPr>
-          <w:rFonts w:ascii="Arial" w:eastAsia="Times New Roman" w:hAnsi="Arial" w:cs="Arial"/>
+          <w:rFonts w:ascii="Times New Roman" w:eastAsia="Times New Roman" w:hAnsi="Times New Roman" w:cs="Times New Roman"/>
           <w:color w:val="000000"/>
           <w:sz w:val="22"/>
           <w:szCs w:val="22"/>
@@ -1011,7 +1028,7 @@
       </w:pPr>
       <w:r>
         <w:rPr>
-          <w:rFonts w:ascii="Arial" w:eastAsia="Times New Roman" w:hAnsi="Arial" w:cs="Arial"/>
+          <w:rFonts w:ascii="Times New Roman" w:eastAsia="Times New Roman" w:hAnsi="Times New Roman" w:cs="Times New Roman"/>
           <w:color w:val="000000"/>
           <w:sz w:val="22"/>
           <w:szCs w:val="22"/>
@@ -1027,7 +1044,7 @@
       </w:pPr>
       <w:r>
         <w:rPr>
-          <w:rFonts w:ascii="Arial" w:eastAsia="Times New Roman" w:hAnsi="Arial" w:cs="Arial"/>
+          <w:rFonts w:ascii="Times New Roman" w:eastAsia="Times New Roman" w:hAnsi="Times New Roman" w:cs="Times New Roman"/>
           <w:color w:val="000000"/>
           <w:sz w:val="22"/>
           <w:szCs w:val="22"/>
@@ -1043,7 +1060,7 @@
       </w:pPr>
       <w:r>
         <w:rPr>
-          <w:rFonts w:ascii="Arial" w:eastAsia="Times New Roman" w:hAnsi="Arial" w:cs="Arial"/>
+          <w:rFonts w:ascii="Times New Roman" w:eastAsia="Times New Roman" w:hAnsi="Times New Roman" w:cs="Times New Roman"/>
           <w:color w:val="000000"/>
           <w:sz w:val="22"/>
           <w:szCs w:val="22"/>
@@ -1059,7 +1076,7 @@
       </w:pPr>
       <w:r>
         <w:rPr>
-          <w:rFonts w:ascii="Arial" w:eastAsia="Times New Roman" w:hAnsi="Arial" w:cs="Arial"/>
+          <w:rFonts w:ascii="Times New Roman" w:eastAsia="Times New Roman" w:hAnsi="Times New Roman" w:cs="Times New Roman"/>
           <w:color w:val="000000"/>
           <w:sz w:val="22"/>
           <w:szCs w:val="22"/>
@@ -1069,7 +1086,7 @@
       <w:proofErr w:type="spellStart"/>
       <w:r>
         <w:rPr>
-          <w:rFonts w:ascii="Arial" w:eastAsia="Times New Roman" w:hAnsi="Arial" w:cs="Arial"/>
+          <w:rFonts w:ascii="Times New Roman" w:eastAsia="Times New Roman" w:hAnsi="Times New Roman" w:cs="Times New Roman"/>
           <w:color w:val="000000"/>
           <w:sz w:val="22"/>
           <w:szCs w:val="22"/>
@@ -1079,7 +1096,7 @@
       <w:proofErr w:type="spellEnd"/>
       <w:r>
         <w:rPr>
-          <w:rFonts w:ascii="Arial" w:eastAsia="Times New Roman" w:hAnsi="Arial" w:cs="Arial"/>
+          <w:rFonts w:ascii="Times New Roman" w:eastAsia="Times New Roman" w:hAnsi="Times New Roman" w:cs="Times New Roman"/>
           <w:color w:val="000000"/>
           <w:sz w:val="22"/>
           <w:szCs w:val="22"/>
@@ -1095,7 +1112,7 @@
       </w:pPr>
       <w:r>
         <w:rPr>
-          <w:rFonts w:ascii="Arial" w:eastAsia="Times New Roman" w:hAnsi="Arial" w:cs="Arial"/>
+          <w:rFonts w:ascii="Times New Roman" w:eastAsia="Times New Roman" w:hAnsi="Times New Roman" w:cs="Times New Roman"/>
           <w:color w:val="000000"/>
           <w:sz w:val="22"/>
           <w:szCs w:val="22"/>
@@ -1105,7 +1122,7 @@
       <w:proofErr w:type="spellStart"/>
       <w:r>
         <w:rPr>
-          <w:rFonts w:ascii="Arial" w:eastAsia="Times New Roman" w:hAnsi="Arial" w:cs="Arial"/>
+          <w:rFonts w:ascii="Times New Roman" w:eastAsia="Times New Roman" w:hAnsi="Times New Roman" w:cs="Times New Roman"/>
           <w:color w:val="000000"/>
           <w:sz w:val="22"/>
           <w:szCs w:val="22"/>
@@ -1115,7 +1132,7 @@
       <w:proofErr w:type="spellEnd"/>
       <w:r>
         <w:rPr>
-          <w:rFonts w:ascii="Arial" w:eastAsia="Times New Roman" w:hAnsi="Arial" w:cs="Arial"/>
+          <w:rFonts w:ascii="Times New Roman" w:eastAsia="Times New Roman" w:hAnsi="Times New Roman" w:cs="Times New Roman"/>
           <w:color w:val="000000"/>
           <w:sz w:val="22"/>
           <w:szCs w:val="22"/>
@@ -1131,7 +1148,7 @@
       </w:pPr>
       <w:r>
         <w:rPr>
-          <w:rFonts w:ascii="Arial" w:eastAsia="Times New Roman" w:hAnsi="Arial" w:cs="Arial"/>
+          <w:rFonts w:ascii="Times New Roman" w:eastAsia="Times New Roman" w:hAnsi="Times New Roman" w:cs="Times New Roman"/>
           <w:color w:val="000000"/>
           <w:sz w:val="22"/>
           <w:szCs w:val="22"/>
@@ -1161,7 +1178,7 @@
       </w:pPr>
       <w:r>
         <w:rPr>
-          <w:rFonts w:ascii="Arial" w:eastAsia="Times New Roman" w:hAnsi="Arial" w:cs="Arial"/>
+          <w:rFonts w:ascii="Times New Roman" w:eastAsia="Times New Roman" w:hAnsi="Times New Roman" w:cs="Times New Roman"/>
           <w:color w:val="000000"/>
           <w:sz w:val="36"/>
           <w:szCs w:val="36"/>
@@ -1178,11 +1195,12 @@
       </w:pPr>
       <w:r>
         <w:rPr>
-          <w:rFonts w:ascii="Arial" w:eastAsia="Times New Roman" w:hAnsi="Arial" w:cs="Arial"/>
+          <w:rFonts w:ascii="Times New Roman" w:eastAsia="Times New Roman" w:hAnsi="Times New Roman" w:cs="Times New Roman"/>
           <w:noProof/>
           <w:color w:val="000000"/>
           <w:sz w:val="22"/>
           <w:szCs w:val="22"/>
+          <w:lang w:val="en-CA" w:eastAsia="en-CA"/>
         </w:rPr>
         <w:drawing>
           <wp:inline distT="0" distB="0" distL="0" distR="0">
@@ -1242,7 +1260,7 @@
       </w:pPr>
       <w:r>
         <w:rPr>
-          <w:rFonts w:ascii="Arial" w:eastAsia="Times New Roman" w:hAnsi="Arial" w:cs="Arial"/>
+          <w:rFonts w:ascii="Times New Roman" w:eastAsia="Times New Roman" w:hAnsi="Times New Roman" w:cs="Times New Roman"/>
           <w:color w:val="000000"/>
           <w:sz w:val="22"/>
           <w:szCs w:val="22"/>
@@ -1258,7 +1276,7 @@
         </w:numPr>
         <w:textAlignment w:val="baseline"/>
         <w:rPr>
-          <w:rFonts w:ascii="Arial" w:eastAsia="Times New Roman" w:hAnsi="Arial" w:cs="Arial"/>
+          <w:rFonts w:ascii="Times New Roman" w:eastAsia="Times New Roman" w:hAnsi="Times New Roman" w:cs="Times New Roman"/>
           <w:i/>
           <w:iCs/>
           <w:color w:val="000000"/>
@@ -1268,7 +1286,7 @@
       </w:pPr>
       <w:r>
         <w:rPr>
-          <w:rFonts w:ascii="Arial" w:eastAsia="Times New Roman" w:hAnsi="Arial" w:cs="Arial"/>
+          <w:rFonts w:ascii="Times New Roman" w:eastAsia="Times New Roman" w:hAnsi="Times New Roman" w:cs="Times New Roman"/>
           <w:i/>
           <w:iCs/>
           <w:color w:val="000000"/>
@@ -1286,15 +1304,15 @@
         </w:numPr>
         <w:textAlignment w:val="baseline"/>
         <w:rPr>
-          <w:rFonts w:ascii="Arial" w:eastAsia="Times New Roman" w:hAnsi="Arial" w:cs="Arial"/>
-          <w:color w:val="000000"/>
-          <w:sz w:val="22"/>
-          <w:szCs w:val="22"/>
-        </w:rPr>
-      </w:pPr>
-      <w:r>
-        <w:rPr>
-          <w:rFonts w:ascii="Arial" w:eastAsia="Times New Roman" w:hAnsi="Arial" w:cs="Arial"/>
+          <w:rFonts w:ascii="Times New Roman" w:eastAsia="Times New Roman" w:hAnsi="Times New Roman" w:cs="Times New Roman"/>
+          <w:color w:val="000000"/>
+          <w:sz w:val="22"/>
+          <w:szCs w:val="22"/>
+        </w:rPr>
+      </w:pPr>
+      <w:r>
+        <w:rPr>
+          <w:rFonts w:ascii="Times New Roman" w:eastAsia="Times New Roman" w:hAnsi="Times New Roman" w:cs="Times New Roman"/>
           <w:color w:val="000000"/>
           <w:sz w:val="22"/>
           <w:szCs w:val="22"/>
@@ -1310,15 +1328,15 @@
         </w:numPr>
         <w:textAlignment w:val="baseline"/>
         <w:rPr>
-          <w:rFonts w:ascii="Arial" w:eastAsia="Times New Roman" w:hAnsi="Arial" w:cs="Arial"/>
-          <w:color w:val="000000"/>
-          <w:sz w:val="22"/>
-          <w:szCs w:val="22"/>
-        </w:rPr>
-      </w:pPr>
-      <w:r>
-        <w:rPr>
-          <w:rFonts w:ascii="Arial" w:eastAsia="Times New Roman" w:hAnsi="Arial" w:cs="Arial"/>
+          <w:rFonts w:ascii="Times New Roman" w:eastAsia="Times New Roman" w:hAnsi="Times New Roman" w:cs="Times New Roman"/>
+          <w:color w:val="000000"/>
+          <w:sz w:val="22"/>
+          <w:szCs w:val="22"/>
+        </w:rPr>
+      </w:pPr>
+      <w:r>
+        <w:rPr>
+          <w:rFonts w:ascii="Times New Roman" w:eastAsia="Times New Roman" w:hAnsi="Times New Roman" w:cs="Times New Roman"/>
           <w:color w:val="000000"/>
           <w:sz w:val="22"/>
           <w:szCs w:val="22"/>
@@ -1334,15 +1352,15 @@
         </w:numPr>
         <w:textAlignment w:val="baseline"/>
         <w:rPr>
-          <w:rFonts w:ascii="Arial" w:eastAsia="Times New Roman" w:hAnsi="Arial" w:cs="Arial"/>
-          <w:color w:val="000000"/>
-          <w:sz w:val="22"/>
-          <w:szCs w:val="22"/>
-        </w:rPr>
-      </w:pPr>
-      <w:r>
-        <w:rPr>
-          <w:rFonts w:ascii="Arial" w:eastAsia="Times New Roman" w:hAnsi="Arial" w:cs="Arial"/>
+          <w:rFonts w:ascii="Times New Roman" w:eastAsia="Times New Roman" w:hAnsi="Times New Roman" w:cs="Times New Roman"/>
+          <w:color w:val="000000"/>
+          <w:sz w:val="22"/>
+          <w:szCs w:val="22"/>
+        </w:rPr>
+      </w:pPr>
+      <w:r>
+        <w:rPr>
+          <w:rFonts w:ascii="Times New Roman" w:eastAsia="Times New Roman" w:hAnsi="Times New Roman" w:cs="Times New Roman"/>
           <w:color w:val="000000"/>
           <w:sz w:val="22"/>
           <w:szCs w:val="22"/>
@@ -1410,7 +1428,7 @@
       <w:pPr>
         <w:spacing w:after="160" w:line="259" w:lineRule="auto"/>
         <w:rPr>
-          <w:rFonts w:ascii="Arial" w:eastAsia="Times New Roman" w:hAnsi="Arial" w:cs="Arial"/>
+          <w:rFonts w:ascii="Times New Roman" w:eastAsia="Times New Roman" w:hAnsi="Times New Roman" w:cs="Times New Roman"/>
           <w:color w:val="000000"/>
           <w:sz w:val="36"/>
           <w:szCs w:val="36"/>
@@ -1418,7 +1436,7 @@
       </w:pPr>
       <w:r>
         <w:rPr>
-          <w:rFonts w:ascii="Arial" w:eastAsia="Times New Roman" w:hAnsi="Arial" w:cs="Arial"/>
+          <w:rFonts w:ascii="Times New Roman" w:eastAsia="Times New Roman" w:hAnsi="Times New Roman" w:cs="Times New Roman"/>
           <w:color w:val="000000"/>
           <w:sz w:val="36"/>
           <w:szCs w:val="36"/>
@@ -1434,7 +1452,7 @@
       </w:pPr>
       <w:r>
         <w:rPr>
-          <w:rFonts w:ascii="Arial" w:eastAsia="Times New Roman" w:hAnsi="Arial" w:cs="Arial"/>
+          <w:rFonts w:ascii="Times New Roman" w:eastAsia="Times New Roman" w:hAnsi="Times New Roman" w:cs="Times New Roman"/>
           <w:color w:val="000000"/>
           <w:sz w:val="36"/>
           <w:szCs w:val="36"/>
@@ -1451,16 +1469,17 @@
       </w:pPr>
       <w:r>
         <w:rPr>
-          <w:rFonts w:ascii="Arial" w:eastAsia="Times New Roman" w:hAnsi="Arial" w:cs="Arial"/>
+          <w:rFonts w:ascii="Times New Roman" w:eastAsia="Times New Roman" w:hAnsi="Times New Roman" w:cs="Times New Roman"/>
           <w:noProof/>
           <w:color w:val="000000"/>
           <w:sz w:val="22"/>
           <w:szCs w:val="22"/>
+          <w:lang w:val="en-CA" w:eastAsia="en-CA"/>
         </w:rPr>
         <w:drawing>
           <wp:inline distT="0" distB="0" distL="0" distR="0">
             <wp:extent cx="5943600" cy="3246120"/>
-            <wp:effectExtent l="0" t="0" r="0" b="0"/>
+            <wp:effectExtent l="19050" t="19050" r="19050" b="11430"/>
             <wp:docPr id="2" name="Picture 2" descr="https://lh3.googleusercontent.com/sv8lHXAxrqxsqpFcbFZhAHDntuRvTZNOxnh88hWSVTKc3a3AsaiV-eopSG8Z4t0IGrD5D5tWJmla6PRk7e18ns5ARq0yEoYtGZelMfeSStkdjbCVBINWKNNjHoxvFuW_IuXLfDzh"/>
             <wp:cNvGraphicFramePr>
               <a:graphicFrameLocks xmlns:a="http://schemas.openxmlformats.org/drawingml/2006/main" noChangeAspect="1"/>
@@ -1496,8 +1515,10 @@
                       <a:avLst/>
                     </a:prstGeom>
                     <a:noFill/>
-                    <a:ln>
-                      <a:noFill/>
+                    <a:ln w="3175">
+                      <a:solidFill>
+                        <a:schemeClr val="tx1"/>
+                      </a:solidFill>
                     </a:ln>
                   </pic:spPr>
                 </pic:pic>
@@ -1523,7 +1544,7 @@
       </w:pPr>
       <w:r>
         <w:rPr>
-          <w:rFonts w:ascii="Arial" w:eastAsia="Times New Roman" w:hAnsi="Arial" w:cs="Arial"/>
+          <w:rFonts w:ascii="Times New Roman" w:eastAsia="Times New Roman" w:hAnsi="Times New Roman" w:cs="Times New Roman"/>
           <w:color w:val="000000"/>
           <w:sz w:val="36"/>
           <w:szCs w:val="36"/>
@@ -1546,7 +1567,7 @@
       </w:pPr>
       <w:r>
         <w:rPr>
-          <w:rFonts w:ascii="Arial" w:eastAsia="Times New Roman" w:hAnsi="Arial" w:cs="Arial"/>
+          <w:rFonts w:ascii="Times New Roman" w:eastAsia="Times New Roman" w:hAnsi="Times New Roman" w:cs="Times New Roman"/>
           <w:b/>
           <w:bCs/>
           <w:color w:val="000000"/>
@@ -1564,18 +1585,19 @@
       </w:pPr>
       <w:r>
         <w:rPr>
-          <w:rFonts w:ascii="Arial" w:eastAsia="Times New Roman" w:hAnsi="Arial" w:cs="Arial"/>
+          <w:rFonts w:ascii="Times New Roman" w:eastAsia="Times New Roman" w:hAnsi="Times New Roman" w:cs="Times New Roman"/>
           <w:b/>
           <w:bCs/>
           <w:noProof/>
           <w:color w:val="000000"/>
           <w:sz w:val="48"/>
           <w:szCs w:val="48"/>
+          <w:lang w:val="en-CA" w:eastAsia="en-CA"/>
         </w:rPr>
         <w:drawing>
           <wp:inline distT="0" distB="0" distL="0" distR="0">
             <wp:extent cx="5943600" cy="3284220"/>
-            <wp:effectExtent l="0" t="0" r="0" b="0"/>
+            <wp:effectExtent l="19050" t="19050" r="19050" b="11430"/>
             <wp:docPr id="1" name="Picture 1" descr="https://lh6.googleusercontent.com/2-cpNtf7rtYH3Wyd1UTg_KdQ82QjWXqjoEPqgEmffAX9xQvhMYNv37vza1Lz9DtCib-lZkprB0mZj11WnKgLY1YEcpXzLcsnYxfKRBLH6O7bLi78IKaEuHOdEJH5L9eOF-nwe1S3"/>
             <wp:cNvGraphicFramePr>
               <a:graphicFrameLocks xmlns:a="http://schemas.openxmlformats.org/drawingml/2006/main" noChangeAspect="1"/>
@@ -1611,8 +1633,10 @@
                       <a:avLst/>
                     </a:prstGeom>
                     <a:noFill/>
-                    <a:ln>
-                      <a:noFill/>
+                    <a:ln w="3175">
+                      <a:solidFill>
+                        <a:schemeClr val="tx1"/>
+                      </a:solidFill>
                     </a:ln>
                   </pic:spPr>
                 </pic:pic>
@@ -1633,7 +1657,7 @@
       <w:pPr>
         <w:spacing w:after="160" w:line="259" w:lineRule="auto"/>
         <w:rPr>
-          <w:rFonts w:ascii="Arial" w:eastAsia="Times New Roman" w:hAnsi="Arial" w:cs="Arial"/>
+          <w:rFonts w:ascii="Times New Roman" w:eastAsia="Times New Roman" w:hAnsi="Times New Roman" w:cs="Times New Roman"/>
           <w:b/>
           <w:bCs/>
           <w:color w:val="000000"/>
@@ -1643,7 +1667,7 @@
       </w:pPr>
       <w:r>
         <w:rPr>
-          <w:rFonts w:ascii="Arial" w:eastAsia="Times New Roman" w:hAnsi="Arial" w:cs="Arial"/>
+          <w:rFonts w:ascii="Times New Roman" w:eastAsia="Times New Roman" w:hAnsi="Times New Roman" w:cs="Times New Roman"/>
           <w:b/>
           <w:bCs/>
           <w:color w:val="000000"/>
@@ -1661,7 +1685,7 @@
       </w:pPr>
       <w:r>
         <w:rPr>
-          <w:rFonts w:ascii="Arial" w:eastAsia="Times New Roman" w:hAnsi="Arial" w:cs="Arial"/>
+          <w:rFonts w:ascii="Times New Roman" w:eastAsia="Times New Roman" w:hAnsi="Times New Roman" w:cs="Times New Roman"/>
           <w:b/>
           <w:bCs/>
           <w:color w:val="000000"/>
@@ -1671,48 +1695,97 @@
         <w:lastRenderedPageBreak/>
         <w:t>Web</w:t>
       </w:r>
-    </w:p>
-    <w:p>
-      <w:pPr>
-        <w:rPr>
-          <w:rFonts w:ascii="Times New Roman" w:eastAsia="Times New Roman" w:hAnsi="Times New Roman" w:cs="Times New Roman"/>
-        </w:rPr>
-      </w:pPr>
-    </w:p>
-    <w:p>
-      <w:pPr>
-        <w:rPr>
-          <w:rFonts w:ascii="Times New Roman" w:eastAsia="Times New Roman" w:hAnsi="Times New Roman" w:cs="Times New Roman"/>
-        </w:rPr>
-      </w:pPr>
-      <w:r>
-        <w:rPr>
-          <w:rFonts w:ascii="Arial" w:eastAsia="Times New Roman" w:hAnsi="Arial" w:cs="Arial"/>
+      <w:r>
+        <w:rPr>
+          <w:rFonts w:ascii="Times New Roman" w:eastAsia="Times New Roman" w:hAnsi="Times New Roman" w:cs="Times New Roman"/>
           <w:b/>
           <w:bCs/>
           <w:color w:val="000000"/>
-          <w:sz w:val="48"/>
-          <w:szCs w:val="48"/>
-          <w:u w:val="single"/>
-        </w:rPr>
-        <w:t>ADD IMPLEMENTATION SEQUENCE DIAGRAM HERE</w:t>
-      </w:r>
+          <w:sz w:val="28"/>
+          <w:szCs w:val="28"/>
+        </w:rPr>
+        <w:t xml:space="preserve"> (PHP)</w:t>
+      </w:r>
+      <w:bookmarkStart w:id="0" w:name="_GoBack"/>
+      <w:bookmarkEnd w:id="0"/>
     </w:p>
     <w:p>
       <w:pPr>
         <w:spacing w:after="160" w:line="259" w:lineRule="auto"/>
         <w:rPr>
+          <w:rFonts w:ascii="Times New Roman" w:hAnsi="Times New Roman" w:cs="Times New Roman"/>
           <w:b/>
           <w:sz w:val="48"/>
           <w:szCs w:val="48"/>
           <w:u w:val="single"/>
         </w:rPr>
       </w:pPr>
+      <w:r>
+        <w:rPr>
+          <w:rFonts w:ascii="Times New Roman" w:hAnsi="Times New Roman" w:cs="Times New Roman"/>
+          <w:b/>
+          <w:noProof/>
+          <w:sz w:val="48"/>
+          <w:szCs w:val="48"/>
+          <w:lang w:val="en-CA" w:eastAsia="en-CA"/>
+        </w:rPr>
+        <w:drawing>
+          <wp:inline distT="0" distB="0" distL="0" distR="0">
+            <wp:extent cx="5861050" cy="3641743"/>
+            <wp:effectExtent l="19050" t="19050" r="25400" b="15875"/>
+            <wp:docPr id="4" name="Picture 4" descr="C:\Users\Brent\Downloads\PHP (Online) Food Truck Management System Sequence.png"/>
+            <wp:cNvGraphicFramePr>
+              <a:graphicFrameLocks xmlns:a="http://schemas.openxmlformats.org/drawingml/2006/main" noChangeAspect="1"/>
+            </wp:cNvGraphicFramePr>
+            <a:graphic xmlns:a="http://schemas.openxmlformats.org/drawingml/2006/main">
+              <a:graphicData uri="http://schemas.openxmlformats.org/drawingml/2006/picture">
+                <pic:pic xmlns:pic="http://schemas.openxmlformats.org/drawingml/2006/picture">
+                  <pic:nvPicPr>
+                    <pic:cNvPr id="0" name="Picture 1" descr="C:\Users\Brent\Downloads\PHP (Online) Food Truck Management System Sequence.png"/>
+                    <pic:cNvPicPr>
+                      <a:picLocks noChangeAspect="1" noChangeArrowheads="1"/>
+                    </pic:cNvPicPr>
+                  </pic:nvPicPr>
+                  <pic:blipFill>
+                    <a:blip r:embed="rId10">
+                      <a:extLst>
+                        <a:ext uri="{28A0092B-C50C-407E-A947-70E740481C1C}">
+                          <a14:useLocalDpi xmlns:a14="http://schemas.microsoft.com/office/drawing/2010/main" val="0"/>
+                        </a:ext>
+                      </a:extLst>
+                    </a:blip>
+                    <a:srcRect/>
+                    <a:stretch>
+                      <a:fillRect/>
+                    </a:stretch>
+                  </pic:blipFill>
+                  <pic:spPr bwMode="auto">
+                    <a:xfrm>
+                      <a:off x="0" y="0"/>
+                      <a:ext cx="5886196" cy="3657367"/>
+                    </a:xfrm>
+                    <a:prstGeom prst="rect">
+                      <a:avLst/>
+                    </a:prstGeom>
+                    <a:noFill/>
+                    <a:ln w="3175">
+                      <a:solidFill>
+                        <a:schemeClr val="tx1"/>
+                      </a:solidFill>
+                    </a:ln>
+                  </pic:spPr>
+                </pic:pic>
+              </a:graphicData>
+            </a:graphic>
+          </wp:inline>
+        </w:drawing>
+      </w:r>
     </w:p>
     <w:p>
       <w:pPr>
         <w:spacing w:after="160" w:line="259" w:lineRule="auto"/>
         <w:rPr>
+          <w:rFonts w:ascii="Times New Roman" w:hAnsi="Times New Roman" w:cs="Times New Roman"/>
           <w:b/>
           <w:sz w:val="48"/>
           <w:szCs w:val="48"/>
@@ -1721,6 +1794,7 @@
       </w:pPr>
       <w:r>
         <w:rPr>
+          <w:rFonts w:ascii="Times New Roman" w:hAnsi="Times New Roman" w:cs="Times New Roman"/>
           <w:b/>
           <w:sz w:val="48"/>
           <w:szCs w:val="48"/>
@@ -1733,16 +1807,16 @@
       <w:pPr>
         <w:jc w:val="center"/>
         <w:rPr>
+          <w:rFonts w:ascii="Times New Roman" w:hAnsi="Times New Roman" w:cs="Times New Roman"/>
           <w:b/>
           <w:sz w:val="48"/>
           <w:szCs w:val="48"/>
           <w:u w:val="single"/>
         </w:rPr>
       </w:pPr>
-      <w:bookmarkStart w:id="0" w:name="_GoBack"/>
-      <w:bookmarkEnd w:id="0"/>
-      <w:r>
-        <w:rPr>
+      <w:r>
+        <w:rPr>
+          <w:rFonts w:ascii="Times New Roman" w:hAnsi="Times New Roman" w:cs="Times New Roman"/>
           <w:b/>
           <w:sz w:val="48"/>
           <w:szCs w:val="48"/>
@@ -1752,222 +1826,439 @@
         <w:t>Work Plan</w:t>
       </w:r>
     </w:p>
-    <w:p/>
-    <w:p>
-      <w:pPr>
-        <w:rPr>
+    <w:p>
+      <w:pPr>
+        <w:rPr>
+          <w:rFonts w:ascii="Times New Roman" w:hAnsi="Times New Roman" w:cs="Times New Roman"/>
+        </w:rPr>
+      </w:pPr>
+    </w:p>
+    <w:p>
+      <w:pPr>
+        <w:rPr>
+          <w:rFonts w:ascii="Times New Roman" w:hAnsi="Times New Roman" w:cs="Times New Roman"/>
           <w:sz w:val="36"/>
           <w:szCs w:val="36"/>
         </w:rPr>
       </w:pPr>
       <w:r>
         <w:rPr>
+          <w:rFonts w:ascii="Times New Roman" w:hAnsi="Times New Roman" w:cs="Times New Roman"/>
           <w:sz w:val="36"/>
           <w:szCs w:val="36"/>
         </w:rPr>
         <w:t>Deliverable 2:</w:t>
       </w:r>
     </w:p>
-    <w:p/>
-    <w:p>
-      <w:r>
+    <w:p>
+      <w:pPr>
+        <w:rPr>
+          <w:rFonts w:ascii="Times New Roman" w:hAnsi="Times New Roman" w:cs="Times New Roman"/>
+        </w:rPr>
+      </w:pPr>
+    </w:p>
+    <w:p>
+      <w:pPr>
+        <w:rPr>
+          <w:rFonts w:ascii="Times New Roman" w:hAnsi="Times New Roman" w:cs="Times New Roman"/>
+        </w:rPr>
+      </w:pPr>
+      <w:r>
+        <w:rPr>
+          <w:rFonts w:ascii="Times New Roman" w:hAnsi="Times New Roman" w:cs="Times New Roman"/>
+        </w:rPr>
         <w:tab/>
         <w:t>The block diagram shows the overall architecture of our software. It shows the relationships and dependencies between the main systems. We only show the systems on a global level, without writing details about those so it will take around 2 hours to create.</w:t>
       </w:r>
     </w:p>
-    <w:p/>
-    <w:p>
-      <w:r>
+    <w:p>
+      <w:pPr>
+        <w:rPr>
+          <w:rFonts w:ascii="Times New Roman" w:hAnsi="Times New Roman" w:cs="Times New Roman"/>
+        </w:rPr>
+      </w:pPr>
+    </w:p>
+    <w:p>
+      <w:pPr>
+        <w:rPr>
+          <w:rFonts w:ascii="Times New Roman" w:hAnsi="Times New Roman" w:cs="Times New Roman"/>
+        </w:rPr>
+      </w:pPr>
+      <w:r>
+        <w:rPr>
+          <w:rFonts w:ascii="Times New Roman" w:hAnsi="Times New Roman" w:cs="Times New Roman"/>
+        </w:rPr>
         <w:tab/>
         <w:t>The class diagram is a more detailed design of how the different classes interact with each other and the methods they use. We need the domain model and use cases to help create the class diagram. Having these in hand, this should only take about two hours.</w:t>
       </w:r>
     </w:p>
-    <w:p/>
-    <w:p>
-      <w:r>
+    <w:p>
+      <w:pPr>
+        <w:rPr>
+          <w:rFonts w:ascii="Times New Roman" w:hAnsi="Times New Roman" w:cs="Times New Roman"/>
+        </w:rPr>
+      </w:pPr>
+    </w:p>
+    <w:p>
+      <w:pPr>
+        <w:rPr>
+          <w:rFonts w:ascii="Times New Roman" w:hAnsi="Times New Roman" w:cs="Times New Roman"/>
+        </w:rPr>
+      </w:pPr>
+      <w:r>
+        <w:rPr>
+          <w:rFonts w:ascii="Times New Roman" w:hAnsi="Times New Roman" w:cs="Times New Roman"/>
+        </w:rPr>
         <w:tab/>
         <w:t>These should be done by October 31</w:t>
       </w:r>
       <w:r>
         <w:rPr>
+          <w:rFonts w:ascii="Times New Roman" w:hAnsi="Times New Roman" w:cs="Times New Roman"/>
           <w:vertAlign w:val="superscript"/>
         </w:rPr>
         <w:t>th</w:t>
       </w:r>
       <w:r>
+        <w:rPr>
+          <w:rFonts w:ascii="Times New Roman" w:hAnsi="Times New Roman" w:cs="Times New Roman"/>
+        </w:rPr>
         <w:t>.</w:t>
       </w:r>
     </w:p>
-    <w:p/>
-    <w:p>
-      <w:pPr>
-        <w:rPr>
+    <w:p>
+      <w:pPr>
+        <w:rPr>
+          <w:rFonts w:ascii="Times New Roman" w:hAnsi="Times New Roman" w:cs="Times New Roman"/>
+        </w:rPr>
+      </w:pPr>
+    </w:p>
+    <w:p>
+      <w:pPr>
+        <w:rPr>
+          <w:rFonts w:ascii="Times New Roman" w:hAnsi="Times New Roman" w:cs="Times New Roman"/>
           <w:sz w:val="36"/>
           <w:szCs w:val="36"/>
         </w:rPr>
       </w:pPr>
       <w:r>
         <w:rPr>
+          <w:rFonts w:ascii="Times New Roman" w:hAnsi="Times New Roman" w:cs="Times New Roman"/>
           <w:sz w:val="36"/>
           <w:szCs w:val="36"/>
         </w:rPr>
         <w:t>Deliverable 3:</w:t>
       </w:r>
     </w:p>
-    <w:p/>
-    <w:p>
-      <w:r>
+    <w:p>
+      <w:pPr>
+        <w:rPr>
+          <w:rFonts w:ascii="Times New Roman" w:hAnsi="Times New Roman" w:cs="Times New Roman"/>
+        </w:rPr>
+      </w:pPr>
+    </w:p>
+    <w:p>
+      <w:pPr>
+        <w:rPr>
+          <w:rFonts w:ascii="Times New Roman" w:hAnsi="Times New Roman" w:cs="Times New Roman"/>
+        </w:rPr>
+      </w:pPr>
+      <w:r>
+        <w:rPr>
+          <w:rFonts w:ascii="Times New Roman" w:hAnsi="Times New Roman" w:cs="Times New Roman"/>
+        </w:rPr>
         <w:tab/>
         <w:t>Once we know what functions we want to have in place and what they should perform, we will create unit tests for all the simple functions we create, which should not take more than an hour. Some functions will use many simple functions inside of them to perform something bigger and more important in relation to our program. We will create component tests for those, which should also take around an hour. Finally, we will create tests on a global scale of the software to see if our main functionalities work and if we reach our goals regarding the program. The systems tests should be faster to create than the component tests, and even faster than unit tests because we are working on the most global scale and we have fewer things to test. These tests stack up to each other. If the unit tests are not successful, then the component and system tests will not be either.</w:t>
       </w:r>
     </w:p>
     <w:p>
-      <w:r>
+      <w:pPr>
+        <w:rPr>
+          <w:rFonts w:ascii="Times New Roman" w:hAnsi="Times New Roman" w:cs="Times New Roman"/>
+        </w:rPr>
+      </w:pPr>
+      <w:r>
+        <w:rPr>
+          <w:rFonts w:ascii="Times New Roman" w:hAnsi="Times New Roman" w:cs="Times New Roman"/>
+        </w:rPr>
         <w:tab/>
         <w:t>Performance/stress testing will be done after all tests pass. We will try to run our program with large amounts of objects and see how well it performs. This test should take the least amount of time, so around 30 minutes.</w:t>
       </w:r>
     </w:p>
-    <w:p/>
-    <w:p>
-      <w:r>
+    <w:p>
+      <w:pPr>
+        <w:rPr>
+          <w:rFonts w:ascii="Times New Roman" w:hAnsi="Times New Roman" w:cs="Times New Roman"/>
+        </w:rPr>
+      </w:pPr>
+    </w:p>
+    <w:p>
+      <w:pPr>
+        <w:rPr>
+          <w:rFonts w:ascii="Times New Roman" w:hAnsi="Times New Roman" w:cs="Times New Roman"/>
+        </w:rPr>
+      </w:pPr>
+      <w:r>
+        <w:rPr>
+          <w:rFonts w:ascii="Times New Roman" w:hAnsi="Times New Roman" w:cs="Times New Roman"/>
+        </w:rPr>
         <w:tab/>
         <w:t>These should be done by November 14</w:t>
       </w:r>
       <w:r>
         <w:rPr>
+          <w:rFonts w:ascii="Times New Roman" w:hAnsi="Times New Roman" w:cs="Times New Roman"/>
           <w:vertAlign w:val="superscript"/>
         </w:rPr>
         <w:t>th</w:t>
       </w:r>
       <w:r>
+        <w:rPr>
+          <w:rFonts w:ascii="Times New Roman" w:hAnsi="Times New Roman" w:cs="Times New Roman"/>
+        </w:rPr>
         <w:t>.</w:t>
       </w:r>
     </w:p>
-    <w:p/>
-    <w:p>
-      <w:pPr>
-        <w:rPr>
+    <w:p>
+      <w:pPr>
+        <w:rPr>
+          <w:rFonts w:ascii="Times New Roman" w:hAnsi="Times New Roman" w:cs="Times New Roman"/>
+        </w:rPr>
+      </w:pPr>
+    </w:p>
+    <w:p>
+      <w:pPr>
+        <w:rPr>
+          <w:rFonts w:ascii="Times New Roman" w:hAnsi="Times New Roman" w:cs="Times New Roman"/>
           <w:sz w:val="36"/>
           <w:szCs w:val="36"/>
         </w:rPr>
       </w:pPr>
       <w:r>
         <w:rPr>
+          <w:rFonts w:ascii="Times New Roman" w:hAnsi="Times New Roman" w:cs="Times New Roman"/>
           <w:sz w:val="36"/>
           <w:szCs w:val="36"/>
         </w:rPr>
         <w:t>Deliverable 4:</w:t>
       </w:r>
     </w:p>
-    <w:p/>
-    <w:p>
-      <w:r>
+    <w:p>
+      <w:pPr>
+        <w:rPr>
+          <w:rFonts w:ascii="Times New Roman" w:hAnsi="Times New Roman" w:cs="Times New Roman"/>
+        </w:rPr>
+      </w:pPr>
+    </w:p>
+    <w:p>
+      <w:pPr>
+        <w:rPr>
+          <w:rFonts w:ascii="Times New Roman" w:hAnsi="Times New Roman" w:cs="Times New Roman"/>
+        </w:rPr>
+      </w:pPr>
+      <w:r>
+        <w:rPr>
+          <w:rFonts w:ascii="Times New Roman" w:hAnsi="Times New Roman" w:cs="Times New Roman"/>
+        </w:rPr>
         <w:tab/>
-        <w:t xml:space="preserve">The release pipeline will require collaboration between all of our team members as it will integrate all the different tools of our software and release it to the user. It should show all the different stages of handing the program from the team to the user. It shows which stages trigger others automatically or manually. For example, once all </w:t>
-      </w:r>
-      <w:r>
-        <w:lastRenderedPageBreak/>
-        <w:t>the tests and builds are successful, the test stage will manually trigger the release stage. An expected time of 3-5 hours will be dedicated for this.</w:t>
-      </w:r>
-    </w:p>
-    <w:p/>
-    <w:p>
-      <w:r>
+        <w:t>The release pipeline will require collaboration between all of our team members as it will integrate all the different tools of our software and release it to the user. It should show all the different stages of handing the program from the team to the user. It shows which stages trigger others automatically or manually. For example, once all the tests and builds are successful, the test stage will manually trigger the release stage. An expected time of 3-5 hours will be dedicated for this.</w:t>
+      </w:r>
+    </w:p>
+    <w:p>
+      <w:pPr>
+        <w:rPr>
+          <w:rFonts w:ascii="Times New Roman" w:hAnsi="Times New Roman" w:cs="Times New Roman"/>
+        </w:rPr>
+      </w:pPr>
+    </w:p>
+    <w:p>
+      <w:pPr>
+        <w:rPr>
+          <w:rFonts w:ascii="Times New Roman" w:hAnsi="Times New Roman" w:cs="Times New Roman"/>
+        </w:rPr>
+      </w:pPr>
+      <w:r>
+        <w:rPr>
+          <w:rFonts w:ascii="Times New Roman" w:hAnsi="Times New Roman" w:cs="Times New Roman"/>
+        </w:rPr>
         <w:tab/>
         <w:t>The pipeline plan should be done by November 21</w:t>
       </w:r>
       <w:r>
         <w:rPr>
+          <w:rFonts w:ascii="Times New Roman" w:hAnsi="Times New Roman" w:cs="Times New Roman"/>
           <w:vertAlign w:val="superscript"/>
         </w:rPr>
         <w:t>st</w:t>
       </w:r>
       <w:r>
+        <w:rPr>
+          <w:rFonts w:ascii="Times New Roman" w:hAnsi="Times New Roman" w:cs="Times New Roman"/>
+        </w:rPr>
         <w:t>.</w:t>
       </w:r>
     </w:p>
-    <w:p/>
-    <w:p>
-      <w:pPr>
-        <w:rPr>
+    <w:p>
+      <w:pPr>
+        <w:rPr>
+          <w:rFonts w:ascii="Times New Roman" w:hAnsi="Times New Roman" w:cs="Times New Roman"/>
+        </w:rPr>
+      </w:pPr>
+    </w:p>
+    <w:p>
+      <w:pPr>
+        <w:rPr>
+          <w:rFonts w:ascii="Times New Roman" w:hAnsi="Times New Roman" w:cs="Times New Roman"/>
           <w:sz w:val="36"/>
           <w:szCs w:val="36"/>
         </w:rPr>
       </w:pPr>
       <w:r>
         <w:rPr>
+          <w:rFonts w:ascii="Times New Roman" w:hAnsi="Times New Roman" w:cs="Times New Roman"/>
           <w:sz w:val="36"/>
           <w:szCs w:val="36"/>
         </w:rPr>
+        <w:lastRenderedPageBreak/>
         <w:t>Deliverable 5:</w:t>
       </w:r>
     </w:p>
-    <w:p/>
-    <w:p>
-      <w:r>
+    <w:p>
+      <w:pPr>
+        <w:rPr>
+          <w:rFonts w:ascii="Times New Roman" w:hAnsi="Times New Roman" w:cs="Times New Roman"/>
+        </w:rPr>
+      </w:pPr>
+    </w:p>
+    <w:p>
+      <w:pPr>
+        <w:rPr>
+          <w:rFonts w:ascii="Times New Roman" w:hAnsi="Times New Roman" w:cs="Times New Roman"/>
+        </w:rPr>
+      </w:pPr>
+      <w:r>
+        <w:rPr>
+          <w:rFonts w:ascii="Times New Roman" w:hAnsi="Times New Roman" w:cs="Times New Roman"/>
+        </w:rPr>
         <w:tab/>
         <w:t>Once the pipeline plan is complete and we have all other documents and systems created for our software, we will be ready to start preparing our presentation. We need to have a clear understanding of our program in order to present it to others and we need to encapsulate every part of it. This is expected to take the longest amount time so we will dedicate 7-10 hours for it.</w:t>
       </w:r>
     </w:p>
-    <w:p/>
+    <w:p>
+      <w:pPr>
+        <w:rPr>
+          <w:rFonts w:ascii="Times New Roman" w:hAnsi="Times New Roman" w:cs="Times New Roman"/>
+        </w:rPr>
+      </w:pPr>
+    </w:p>
     <w:p>
       <w:pPr>
         <w:ind w:firstLine="720"/>
-      </w:pPr>
-      <w:r>
+        <w:rPr>
+          <w:rFonts w:ascii="Times New Roman" w:hAnsi="Times New Roman" w:cs="Times New Roman"/>
+        </w:rPr>
+      </w:pPr>
+      <w:r>
+        <w:rPr>
+          <w:rFonts w:ascii="Times New Roman" w:hAnsi="Times New Roman" w:cs="Times New Roman"/>
+        </w:rPr>
         <w:t>The presentation material should be done by November 27</w:t>
       </w:r>
       <w:r>
         <w:rPr>
+          <w:rFonts w:ascii="Times New Roman" w:hAnsi="Times New Roman" w:cs="Times New Roman"/>
           <w:vertAlign w:val="superscript"/>
         </w:rPr>
         <w:t>th</w:t>
       </w:r>
       <w:r>
+        <w:rPr>
+          <w:rFonts w:ascii="Times New Roman" w:hAnsi="Times New Roman" w:cs="Times New Roman"/>
+        </w:rPr>
         <w:t xml:space="preserve"> so we have time to get prepared for the actual presentation.</w:t>
       </w:r>
     </w:p>
-    <w:p/>
-    <w:p>
-      <w:pPr>
-        <w:rPr>
+    <w:p>
+      <w:pPr>
+        <w:rPr>
+          <w:rFonts w:ascii="Times New Roman" w:hAnsi="Times New Roman" w:cs="Times New Roman"/>
+        </w:rPr>
+      </w:pPr>
+    </w:p>
+    <w:p>
+      <w:pPr>
+        <w:rPr>
+          <w:rFonts w:ascii="Times New Roman" w:hAnsi="Times New Roman" w:cs="Times New Roman"/>
           <w:sz w:val="36"/>
           <w:szCs w:val="36"/>
         </w:rPr>
       </w:pPr>
       <w:r>
         <w:rPr>
+          <w:rFonts w:ascii="Times New Roman" w:hAnsi="Times New Roman" w:cs="Times New Roman"/>
           <w:sz w:val="36"/>
           <w:szCs w:val="36"/>
         </w:rPr>
         <w:t>Deliverable 6:</w:t>
       </w:r>
     </w:p>
-    <w:p/>
-    <w:p>
-      <w:r>
+    <w:p>
+      <w:pPr>
+        <w:rPr>
+          <w:rFonts w:ascii="Times New Roman" w:hAnsi="Times New Roman" w:cs="Times New Roman"/>
+        </w:rPr>
+      </w:pPr>
+    </w:p>
+    <w:p>
+      <w:pPr>
+        <w:rPr>
+          <w:rFonts w:ascii="Times New Roman" w:hAnsi="Times New Roman" w:cs="Times New Roman"/>
+        </w:rPr>
+      </w:pPr>
+      <w:r>
+        <w:rPr>
+          <w:rFonts w:ascii="Times New Roman" w:hAnsi="Times New Roman" w:cs="Times New Roman"/>
+        </w:rPr>
         <w:tab/>
         <w:t>After the presentation is complete, we will take as many critics into account to improve the last bits of our program before submitting the full implementation. We will use an estimate of 2-3 hours for this part.</w:t>
       </w:r>
     </w:p>
-    <w:p/>
-    <w:p>
-      <w:r>
+    <w:p>
+      <w:pPr>
+        <w:rPr>
+          <w:rFonts w:ascii="Times New Roman" w:hAnsi="Times New Roman" w:cs="Times New Roman"/>
+        </w:rPr>
+      </w:pPr>
+    </w:p>
+    <w:p>
+      <w:pPr>
+        <w:rPr>
+          <w:rFonts w:ascii="Times New Roman" w:hAnsi="Times New Roman" w:cs="Times New Roman"/>
+        </w:rPr>
+      </w:pPr>
+      <w:r>
+        <w:rPr>
+          <w:rFonts w:ascii="Times New Roman" w:hAnsi="Times New Roman" w:cs="Times New Roman"/>
+        </w:rPr>
         <w:t>The final source code should be done by December 15</w:t>
       </w:r>
       <w:r>
         <w:rPr>
+          <w:rFonts w:ascii="Times New Roman" w:hAnsi="Times New Roman" w:cs="Times New Roman"/>
           <w:vertAlign w:val="superscript"/>
         </w:rPr>
         <w:t>th</w:t>
       </w:r>
       <w:r>
+        <w:rPr>
+          <w:rFonts w:ascii="Times New Roman" w:hAnsi="Times New Roman" w:cs="Times New Roman"/>
+        </w:rPr>
         <w:t>.</w:t>
       </w:r>
     </w:p>
     <w:p/>
     <w:sectPr>
-      <w:headerReference w:type="first" r:id="rId10"/>
+      <w:headerReference w:type="first" r:id="rId11"/>
       <w:pgSz w:w="12240" w:h="15840"/>
       <w:pgMar w:top="1440" w:right="1800" w:bottom="1440" w:left="1800" w:header="708" w:footer="708" w:gutter="0"/>
       <w:cols w:space="708"/>

</xml_diff>